<commit_message>
2e versie van pmp
</commit_message>
<xml_diff>
--- a/documentatie/PMP.docx
+++ b/documentatie/PMP.docx
@@ -24,6 +24,155 @@
     <w:p>
       <w:pPr>
         <w:pStyle w:val="Normal"/>
+        <w:rPr>
+          <w:sz w:val="18"/>
+          <w:szCs w:val="18"/>
+        </w:rPr>
+      </w:pPr>
+      <w:r>
+        <w:rPr>
+          <w:sz w:val="18"/>
+          <w:szCs w:val="18"/>
+        </w:rPr>
+        <w:t>1. Inleiding</w:t>
+      </w:r>
+    </w:p>
+    <w:p>
+      <w:pPr>
+        <w:pStyle w:val="Normal"/>
+        <w:rPr>
+          <w:sz w:val="18"/>
+          <w:szCs w:val="18"/>
+        </w:rPr>
+      </w:pPr>
+      <w:r>
+        <w:rPr>
+          <w:sz w:val="18"/>
+          <w:szCs w:val="18"/>
+        </w:rPr>
+      </w:r>
+    </w:p>
+    <w:p>
+      <w:pPr>
+        <w:pStyle w:val="Normal"/>
+        <w:rPr>
+          <w:sz w:val="16"/>
+          <w:szCs w:val="16"/>
+        </w:rPr>
+      </w:pPr>
+      <w:r>
+        <w:rPr>
+          <w:sz w:val="16"/>
+          <w:szCs w:val="16"/>
+        </w:rPr>
+        <w:t>1.1 projectomschrijving</w:t>
+      </w:r>
+    </w:p>
+    <w:p>
+      <w:pPr>
+        <w:pStyle w:val="Normal"/>
+        <w:rPr>
+          <w:sz w:val="20"/>
+          <w:szCs w:val="20"/>
+        </w:rPr>
+      </w:pPr>
+      <w:r>
+        <w:rPr>
+          <w:sz w:val="20"/>
+          <w:szCs w:val="20"/>
+        </w:rPr>
+      </w:r>
+    </w:p>
+    <w:p>
+      <w:pPr>
+        <w:pStyle w:val="Normal"/>
+        <w:rPr>
+          <w:sz w:val="16"/>
+          <w:szCs w:val="16"/>
+        </w:rPr>
+      </w:pPr>
+      <w:r>
+        <w:rPr>
+          <w:sz w:val="16"/>
+          <w:szCs w:val="16"/>
+        </w:rPr>
+        <w:t>Het project betreft een applicatie die de mogelijkheid biedt om meerdere huizen te beveiligen d.m.v. de Arduino Uno. Op elementair niveau bestaat het systeem uit drie componenten: De arduino plus laptop, de server, en de gebruiker. De gebruiker zal zijn huis kunnen beheren via zijn pc en wordt gemeld via SMS als er een inbraak is. Mogelijke uitbreidingen voor het systeem zijn bijvoorbeeld het nabootsen van een realitische situatie met x aantal huizen, een hoofdbeheerder, en een videocamera en/of microfoon die de inbreker kan identificieren.</w:t>
+      </w:r>
+    </w:p>
+    <w:p>
+      <w:pPr>
+        <w:pStyle w:val="Normal"/>
+        <w:rPr>
+          <w:sz w:val="16"/>
+          <w:szCs w:val="16"/>
+        </w:rPr>
+      </w:pPr>
+      <w:r>
+        <w:rPr>
+          <w:sz w:val="16"/>
+          <w:szCs w:val="16"/>
+        </w:rPr>
+      </w:r>
+    </w:p>
+    <w:p>
+      <w:pPr>
+        <w:pStyle w:val="Normal"/>
+        <w:rPr>
+          <w:sz w:val="18"/>
+          <w:szCs w:val="18"/>
+        </w:rPr>
+      </w:pPr>
+      <w:r>
+        <w:rPr>
+          <w:sz w:val="18"/>
+          <w:szCs w:val="18"/>
+        </w:rPr>
+        <w:t>2. Projectuitvoering</w:t>
+      </w:r>
+    </w:p>
+    <w:p>
+      <w:pPr>
+        <w:pStyle w:val="Normal"/>
+        <w:rPr>
+          <w:sz w:val="20"/>
+          <w:szCs w:val="20"/>
+        </w:rPr>
+      </w:pPr>
+      <w:r>
+        <w:rPr>
+          <w:sz w:val="20"/>
+          <w:szCs w:val="20"/>
+        </w:rPr>
+      </w:r>
+    </w:p>
+    <w:p>
+      <w:pPr>
+        <w:pStyle w:val="Normal"/>
+        <w:rPr>
+          <w:sz w:val="16"/>
+          <w:szCs w:val="16"/>
+        </w:rPr>
+      </w:pPr>
+      <w:r>
+        <w:rPr>
+          <w:sz w:val="16"/>
+          <w:szCs w:val="16"/>
+        </w:rPr>
+        <w:t>2.1 Software Development Cycle Lifespan Model</w:t>
+      </w:r>
+    </w:p>
+    <w:p>
+      <w:pPr>
+        <w:pStyle w:val="Normal"/>
+        <w:rPr/>
+      </w:pPr>
+      <w:r>
+        <w:rPr/>
+      </w:r>
+    </w:p>
+    <w:p>
+      <w:pPr>
+        <w:pStyle w:val="Normal"/>
         <w:rPr/>
       </w:pPr>
       <w:r>
@@ -67,6 +216,38 @@
           <w:szCs w:val="16"/>
         </w:rPr>
         <w:t>[2] Wijziging van requirements en het toevoegen van features om het project natuurlijk te laten groeien en uitbreiden. [4] De vooruitgang kan makkelijk gemeten worden, elke versie is dus een milestone die bereikt moet worden.</w:t>
+      </w:r>
+    </w:p>
+    <w:p>
+      <w:pPr>
+        <w:pStyle w:val="Normal"/>
+        <w:rPr>
+          <w:sz w:val="16"/>
+          <w:szCs w:val="16"/>
+        </w:rPr>
+      </w:pPr>
+      <w:r>
+        <w:rPr/>
+      </w:r>
+    </w:p>
+    <w:p>
+      <w:pPr>
+        <w:pStyle w:val="Normal"/>
+        <w:rPr/>
+      </w:pPr>
+      <w:r>
+        <w:rPr>
+          <w:sz w:val="16"/>
+          <w:szCs w:val="16"/>
+        </w:rPr>
+        <w:t>2.</w:t>
+      </w:r>
+      <w:r>
+        <w:rPr>
+          <w:sz w:val="16"/>
+          <w:szCs w:val="16"/>
+        </w:rPr>
+        <w:t>2 Fasering</w:t>
       </w:r>
     </w:p>
     <w:p>
@@ -340,68 +521,78 @@
       <w:pPr>
         <w:pStyle w:val="Normal"/>
         <w:rPr>
-          <w:sz w:val="16"/>
-          <w:szCs w:val="16"/>
-        </w:rPr>
-      </w:pPr>
-      <w:hyperlink r:id="rId3">
-        <w:r>
-          <w:rPr>
-            <w:rStyle w:val="InternetLink"/>
-            <w:sz w:val="16"/>
-            <w:szCs w:val="16"/>
-          </w:rPr>
-          <w:t>https://www.managementsupport.nl/organiseren/artikel/2017/07/dit-moet-er-in-je-projectplan-plan-van-aanpak-10111127?vakmedianet-approve-cookies=1</w:t>
-        </w:r>
-      </w:hyperlink>
-    </w:p>
-    <w:p>
-      <w:pPr>
-        <w:pStyle w:val="Normal"/>
-        <w:rPr>
-          <w:sz w:val="16"/>
-          <w:szCs w:val="16"/>
-        </w:rPr>
-      </w:pPr>
-      <w:r>
-        <w:rPr>
-          <w:sz w:val="16"/>
-          <w:szCs w:val="16"/>
-        </w:rPr>
-      </w:r>
-    </w:p>
-    <w:p>
-      <w:pPr>
-        <w:pStyle w:val="Normal"/>
-        <w:rPr>
-          <w:sz w:val="16"/>
-          <w:szCs w:val="16"/>
-        </w:rPr>
-      </w:pPr>
-      <w:r>
-        <w:rPr>
-          <w:sz w:val="16"/>
-          <w:szCs w:val="16"/>
-        </w:rPr>
-        <w:t>^ te gebruiken voor volgende versie</w:t>
-      </w:r>
-    </w:p>
-    <w:p>
-      <w:pPr>
-        <w:pStyle w:val="Normal"/>
-        <w:rPr/>
-      </w:pPr>
-      <w:r>
-        <w:rPr/>
-      </w:r>
-    </w:p>
-    <w:p>
-      <w:pPr>
-        <w:pStyle w:val="Normal"/>
-        <w:rPr/>
-      </w:pPr>
-      <w:r>
-        <w:rPr/>
+          <w:sz w:val="18"/>
+          <w:szCs w:val="18"/>
+        </w:rPr>
+      </w:pPr>
+      <w:r>
+        <w:rPr>
+          <w:sz w:val="18"/>
+          <w:szCs w:val="18"/>
+        </w:rPr>
+        <w:t>3. Projectbeheersing</w:t>
+      </w:r>
+    </w:p>
+    <w:p>
+      <w:pPr>
+        <w:pStyle w:val="Normal"/>
+        <w:rPr>
+          <w:sz w:val="20"/>
+          <w:szCs w:val="20"/>
+        </w:rPr>
+      </w:pPr>
+      <w:r>
+        <w:rPr>
+          <w:sz w:val="20"/>
+          <w:szCs w:val="20"/>
+        </w:rPr>
+      </w:r>
+    </w:p>
+    <w:p>
+      <w:pPr>
+        <w:pStyle w:val="Normal"/>
+        <w:rPr>
+          <w:sz w:val="16"/>
+          <w:szCs w:val="16"/>
+        </w:rPr>
+      </w:pPr>
+      <w:r>
+        <w:rPr>
+          <w:sz w:val="16"/>
+          <w:szCs w:val="16"/>
+        </w:rPr>
+        <w:t>3.1 Versiebeheer</w:t>
+      </w:r>
+    </w:p>
+    <w:p>
+      <w:pPr>
+        <w:pStyle w:val="Normal"/>
+        <w:rPr>
+          <w:sz w:val="16"/>
+          <w:szCs w:val="16"/>
+        </w:rPr>
+      </w:pPr>
+      <w:r>
+        <w:rPr>
+          <w:sz w:val="16"/>
+          <w:szCs w:val="16"/>
+        </w:rPr>
+      </w:r>
+    </w:p>
+    <w:p>
+      <w:pPr>
+        <w:pStyle w:val="Normal"/>
+        <w:rPr>
+          <w:sz w:val="16"/>
+          <w:szCs w:val="16"/>
+        </w:rPr>
+      </w:pPr>
+      <w:r>
+        <w:rPr>
+          <w:sz w:val="16"/>
+          <w:szCs w:val="16"/>
+        </w:rPr>
+        <w:t>Git is geselecteerd als onze “version control system”, hiermee zullen dus de verschillende versies van de applicatie en elke kleine incrementele verandering gedocumenteerd worden. De primaire reden dat Git is gekozen is door de gemakkelijke toegangbaarheid van de remote repository en het maken van verschillende feature branches.</w:t>
       </w:r>
     </w:p>
     <w:sectPr>
@@ -465,6 +656,14 @@
       <w:lang w:val="zxx" w:eastAsia="zxx" w:bidi="zxx"/>
     </w:rPr>
   </w:style>
+  <w:style w:type="character" w:styleId="VisitedInternetLink">
+    <w:name w:val="Visited Internet Link"/>
+    <w:rPr>
+      <w:color w:val="800000"/>
+      <w:u w:val="single"/>
+      <w:lang w:val="zxx" w:eastAsia="zxx" w:bidi="zxx"/>
+    </w:rPr>
+  </w:style>
   <w:style w:type="paragraph" w:styleId="Heading">
     <w:name w:val="Heading"/>
     <w:basedOn w:val="Normal"/>

</xml_diff>